<commit_message>
Update resume with Red Team
</commit_message>
<xml_diff>
--- a/resume/20180108-ZhangJennings_resume.docx
+++ b/resume/20180108-ZhangJennings_resume.docx
@@ -840,8 +840,6 @@
                           <w:t>studies.</w:t>
                         </w:r>
                       </w:p>
-                      <w:bookmarkStart w:id="0" w:name="_GoBack" w:displacedByCustomXml="next"/>
-                      <w:bookmarkEnd w:id="0" w:displacedByCustomXml="next"/>
                     </w:sdtContent>
                   </w:sdt>
                 </w:sdtContent>
@@ -958,7 +956,17 @@
                       </w:rPr>
                     </w:pPr>
                     <w:r>
-                      <w:t xml:space="preserve">Linux Systems </w:t>
+                      <w:t xml:space="preserve">Wootton Red Team </w:t>
+                    </w:r>
+                    <w:r>
+                      <w:rPr>
+                        <w:b w:val="0"/>
+                        <w:caps w:val="0"/>
+                      </w:rPr>
+                      <w:t>(Linux Systems Club)</w:t>
+                    </w:r>
+                    <w:r>
+                      <w:t xml:space="preserve"> </w:t>
                     </w:r>
                     <w:r>
                       <w:rPr>
@@ -1020,7 +1028,16 @@
                         <w:b w:val="0"/>
                         <w:caps w:val="0"/>
                       </w:rPr>
-                      <w:t xml:space="preserve">omputer security and penetration testing. </w:t>
+                      <w:t>omputer security and penetration te</w:t>
+                    </w:r>
+                    <w:bookmarkStart w:id="0" w:name="_GoBack"/>
+                    <w:bookmarkEnd w:id="0"/>
+                    <w:r>
+                      <w:rPr>
+                        <w:b w:val="0"/>
+                        <w:caps w:val="0"/>
+                      </w:rPr>
+                      <w:t xml:space="preserve">sting. </w:t>
                     </w:r>
                     <w:hyperlink r:id="rId11" w:history="1">
                       <w:r>
@@ -1028,21 +1045,7 @@
                           <w:rStyle w:val="Hyperlink"/>
                           <w:caps w:val="0"/>
                         </w:rPr>
-                        <w:t>https://twlinux.git</w:t>
-                      </w:r>
-                      <w:r>
-                        <w:rPr>
-                          <w:rStyle w:val="Hyperlink"/>
-                          <w:caps w:val="0"/>
-                        </w:rPr>
-                        <w:t>h</w:t>
-                      </w:r>
-                      <w:r>
-                        <w:rPr>
-                          <w:rStyle w:val="Hyperlink"/>
-                          <w:caps w:val="0"/>
-                        </w:rPr>
-                        <w:t>ub.io/</w:t>
+                        <w:t>https://twlinux.github.io/</w:t>
                       </w:r>
                     </w:hyperlink>
                     <w:r>
@@ -2099,7 +2102,6 @@
   <w:style w:type="character" w:default="1" w:styleId="DefaultParagraphFont">
     <w:name w:val="Default Paragraph Font"/>
     <w:uiPriority w:val="1"/>
-    <w:semiHidden/>
     <w:unhideWhenUsed/>
   </w:style>
   <w:style w:type="table" w:default="1" w:styleId="TableNormal">
@@ -2758,6 +2760,7 @@
   </w:compat>
   <w:rsids>
     <w:rsidRoot w:val="00881293"/>
+    <w:rsid w:val="002C2F7C"/>
     <w:rsid w:val="00311C6D"/>
     <w:rsid w:val="00364238"/>
     <w:rsid w:val="00426D26"/>

</xml_diff>